<commit_message>
Changed the RMarkdown to include the bulk of the operations. Added discussion
</commit_message>
<xml_diff>
--- a/NTuttle_Livesession11assignment.docx
+++ b/NTuttle_Livesession11assignment.docx
@@ -94,6 +94,12 @@
       <w:pPr>
         <w:pStyle w:val="BodyText"/>
       </w:pPr>
+      <w:r>
+        <w:t xml:space="preserve">Link to GitHub page</w:t>
+      </w:r>
+      <w:r>
+        <w:t xml:space="preserve"> </w:t>
+      </w:r>
       <w:hyperlink r:id="rId23">
         <w:r>
           <w:rPr>
@@ -105,32 +111,22 @@
     </w:p>
     <w:p>
       <w:pPr>
-        <w:pStyle w:val="SourceCode"/>
-      </w:pPr>
-      <w:r>
-        <w:rPr>
-          <w:rStyle w:val="KeywordTok"/>
-        </w:rPr>
-        <w:t xml:space="preserve">source</w:t>
-      </w:r>
-      <w:r>
-        <w:rPr>
-          <w:rStyle w:val="NormalTok"/>
-        </w:rPr>
-        <w:t xml:space="preserve">(</w:t>
-      </w:r>
-      <w:r>
-        <w:rPr>
-          <w:rStyle w:val="StringTok"/>
-        </w:rPr>
-        <w:t xml:space="preserve">"SP500.r"</w:t>
-      </w:r>
-      <w:r>
-        <w:rPr>
-          <w:rStyle w:val="NormalTok"/>
-        </w:rPr>
-        <w:t xml:space="preserve">)</w:t>
-      </w:r>
+        <w:pStyle w:val="BodyText"/>
+      </w:pPr>
+      <w:r>
+        <w:t xml:space="preserve">Link to RMarkdown</w:t>
+      </w:r>
+      <w:r>
+        <w:t xml:space="preserve"> </w:t>
+      </w:r>
+      <w:hyperlink r:id="rId24">
+        <w:r>
+          <w:rPr>
+            <w:rStyle w:val="Hyperlink"/>
+          </w:rPr>
+          <w:t xml:space="preserve">https://github.com/tuttlen/SP500Volatility/blob/master/NTuttle_Livesession11assignment.rmd</w:t>
+        </w:r>
+      </w:hyperlink>
     </w:p>
     <w:p>
       <w:pPr>
@@ -138,9 +134,613 @@
       </w:pPr>
       <w:r>
         <w:rPr>
+          <w:rStyle w:val="KeywordTok"/>
+        </w:rPr>
+        <w:t xml:space="preserve">source</w:t>
+      </w:r>
+      <w:r>
+        <w:rPr>
+          <w:rStyle w:val="NormalTok"/>
+        </w:rPr>
+        <w:t xml:space="preserve">(</w:t>
+      </w:r>
+      <w:r>
+        <w:rPr>
+          <w:rStyle w:val="StringTok"/>
+        </w:rPr>
+        <w:t xml:space="preserve">"SP500.r"</w:t>
+      </w:r>
+      <w:r>
+        <w:rPr>
+          <w:rStyle w:val="NormalTok"/>
+        </w:rPr>
+        <w:t xml:space="preserve">)</w:t>
+      </w:r>
+    </w:p>
+    <w:p>
+      <w:pPr>
+        <w:pStyle w:val="SourceCode"/>
+      </w:pPr>
+      <w:r>
+        <w:rPr>
           <w:rStyle w:val="VerbatimChar"/>
         </w:rPr>
         <w:t xml:space="preserve">## Warning: package 'tseries' was built under R version 3.3.3</w:t>
+      </w:r>
+    </w:p>
+    <w:p>
+      <w:pPr>
+        <w:pStyle w:val="SourceCode"/>
+      </w:pPr>
+      <w:r>
+        <w:rPr>
+          <w:rStyle w:val="NormalTok"/>
+        </w:rPr>
+        <w:t xml:space="preserve">## S&amp;P 500 (^GSPC)</w:t>
+      </w:r>
+      <w:r>
+        <w:br w:type="textWrapping"/>
+      </w:r>
+      <w:r>
+        <w:rPr>
+          <w:rStyle w:val="NormalTok"/>
+        </w:rPr>
+        <w:t xml:space="preserve">###    SNP - SNP Real Time Price. Currency in USD</w:t>
+      </w:r>
+      <w:r>
+        <w:br w:type="textWrapping"/>
+      </w:r>
+      <w:r>
+        <w:br w:type="textWrapping"/>
+      </w:r>
+      <w:r>
+        <w:rPr>
+          <w:rStyle w:val="CommentTok"/>
+        </w:rPr>
+        <w:t xml:space="preserve"># TODO: Download the data of SP500 '^gspc'.</w:t>
+      </w:r>
+      <w:r>
+        <w:br w:type="textWrapping"/>
+      </w:r>
+      <w:r>
+        <w:rPr>
+          <w:rStyle w:val="NormalTok"/>
+        </w:rPr>
+        <w:t xml:space="preserve">SNPdata &lt;-</w:t>
+      </w:r>
+      <w:r>
+        <w:rPr>
+          <w:rStyle w:val="StringTok"/>
+        </w:rPr>
+        <w:t xml:space="preserve"> </w:t>
+      </w:r>
+      <w:r>
+        <w:rPr>
+          <w:rStyle w:val="KeywordTok"/>
+        </w:rPr>
+        <w:t xml:space="preserve">get.hist.quote</w:t>
+      </w:r>
+      <w:r>
+        <w:rPr>
+          <w:rStyle w:val="NormalTok"/>
+        </w:rPr>
+        <w:t xml:space="preserve">(</w:t>
+      </w:r>
+      <w:r>
+        <w:rPr>
+          <w:rStyle w:val="StringTok"/>
+        </w:rPr>
+        <w:t xml:space="preserve">"^GSPC"</w:t>
+      </w:r>
+      <w:r>
+        <w:rPr>
+          <w:rStyle w:val="NormalTok"/>
+        </w:rPr>
+        <w:t xml:space="preserve">,</w:t>
+      </w:r>
+      <w:r>
+        <w:rPr>
+          <w:rStyle w:val="DataTypeTok"/>
+        </w:rPr>
+        <w:t xml:space="preserve">quote=</w:t>
+      </w:r>
+      <w:r>
+        <w:rPr>
+          <w:rStyle w:val="StringTok"/>
+        </w:rPr>
+        <w:t xml:space="preserve">"Close"</w:t>
+      </w:r>
+      <w:r>
+        <w:rPr>
+          <w:rStyle w:val="NormalTok"/>
+        </w:rPr>
+        <w:t xml:space="preserve">)</w:t>
+      </w:r>
+      <w:r>
+        <w:br w:type="textWrapping"/>
+      </w:r>
+      <w:r>
+        <w:br w:type="textWrapping"/>
+      </w:r>
+      <w:r>
+        <w:rPr>
+          <w:rStyle w:val="CommentTok"/>
+        </w:rPr>
+        <w:t xml:space="preserve"># TODO: Calculate the log returns, which is the subtractration of log(lag(SNPdata)) and log(SNPdata)</w:t>
+      </w:r>
+      <w:r>
+        <w:br w:type="textWrapping"/>
+      </w:r>
+      <w:r>
+        <w:rPr>
+          <w:rStyle w:val="NormalTok"/>
+        </w:rPr>
+        <w:t xml:space="preserve">SNPret &lt;-</w:t>
+      </w:r>
+      <w:r>
+        <w:rPr>
+          <w:rStyle w:val="StringTok"/>
+        </w:rPr>
+        <w:t xml:space="preserve"> </w:t>
+      </w:r>
+      <w:r>
+        <w:rPr>
+          <w:rStyle w:val="KeywordTok"/>
+        </w:rPr>
+        <w:t xml:space="preserve">log</w:t>
+      </w:r>
+      <w:r>
+        <w:rPr>
+          <w:rStyle w:val="NormalTok"/>
+        </w:rPr>
+        <w:t xml:space="preserve">(</w:t>
+      </w:r>
+      <w:r>
+        <w:rPr>
+          <w:rStyle w:val="KeywordTok"/>
+        </w:rPr>
+        <w:t xml:space="preserve">lag</w:t>
+      </w:r>
+      <w:r>
+        <w:rPr>
+          <w:rStyle w:val="NormalTok"/>
+        </w:rPr>
+        <w:t xml:space="preserve">(SNPdata)) -</w:t>
+      </w:r>
+      <w:r>
+        <w:rPr>
+          <w:rStyle w:val="StringTok"/>
+        </w:rPr>
+        <w:t xml:space="preserve"> </w:t>
+      </w:r>
+      <w:r>
+        <w:rPr>
+          <w:rStyle w:val="KeywordTok"/>
+        </w:rPr>
+        <w:t xml:space="preserve">log</w:t>
+      </w:r>
+      <w:r>
+        <w:rPr>
+          <w:rStyle w:val="NormalTok"/>
+        </w:rPr>
+        <w:t xml:space="preserve">(SNPdata)</w:t>
+      </w:r>
+      <w:r>
+        <w:br w:type="textWrapping"/>
+      </w:r>
+      <w:r>
+        <w:br w:type="textWrapping"/>
+      </w:r>
+      <w:r>
+        <w:rPr>
+          <w:rStyle w:val="CommentTok"/>
+        </w:rPr>
+        <w:t xml:space="preserve"># TODO: Calculate volatility measure that is to multiply sd(SNPret),sqrt(250), 100</w:t>
+      </w:r>
+      <w:r>
+        <w:br w:type="textWrapping"/>
+      </w:r>
+      <w:r>
+        <w:rPr>
+          <w:rStyle w:val="NormalTok"/>
+        </w:rPr>
+        <w:t xml:space="preserve">SNPvol &lt;-</w:t>
+      </w:r>
+      <w:r>
+        <w:rPr>
+          <w:rStyle w:val="StringTok"/>
+        </w:rPr>
+        <w:t xml:space="preserve"> </w:t>
+      </w:r>
+      <w:r>
+        <w:rPr>
+          <w:rStyle w:val="KeywordTok"/>
+        </w:rPr>
+        <w:t xml:space="preserve">sd</w:t>
+      </w:r>
+      <w:r>
+        <w:rPr>
+          <w:rStyle w:val="NormalTok"/>
+        </w:rPr>
+        <w:t xml:space="preserve">(SNPret)*</w:t>
+      </w:r>
+      <w:r>
+        <w:rPr>
+          <w:rStyle w:val="KeywordTok"/>
+        </w:rPr>
+        <w:t xml:space="preserve">sqrt</w:t>
+      </w:r>
+      <w:r>
+        <w:rPr>
+          <w:rStyle w:val="NormalTok"/>
+        </w:rPr>
+        <w:t xml:space="preserve">(</w:t>
+      </w:r>
+      <w:r>
+        <w:rPr>
+          <w:rStyle w:val="DecValTok"/>
+        </w:rPr>
+        <w:t xml:space="preserve">250</w:t>
+      </w:r>
+      <w:r>
+        <w:rPr>
+          <w:rStyle w:val="NormalTok"/>
+        </w:rPr>
+        <w:t xml:space="preserve">)*</w:t>
+      </w:r>
+      <w:r>
+        <w:rPr>
+          <w:rStyle w:val="DecValTok"/>
+        </w:rPr>
+        <w:t xml:space="preserve">100</w:t>
+      </w:r>
+      <w:r>
+        <w:br w:type="textWrapping"/>
+      </w:r>
+      <w:r>
+        <w:br w:type="textWrapping"/>
+      </w:r>
+      <w:r>
+        <w:br w:type="textWrapping"/>
+      </w:r>
+      <w:r>
+        <w:rPr>
+          <w:rStyle w:val="CommentTok"/>
+        </w:rPr>
+        <w:t xml:space="preserve"># Calculate volatility over entire length of series for various three different decay factors: 10 30. 100</w:t>
+      </w:r>
+      <w:r>
+        <w:br w:type="textWrapping"/>
+      </w:r>
+      <w:r>
+        <w:br w:type="textWrapping"/>
+      </w:r>
+      <w:r>
+        <w:rPr>
+          <w:rStyle w:val="CommentTok"/>
+        </w:rPr>
+        <w:t xml:space="preserve"># TODO: call getVol function with the parameters: 10,SNPret</w:t>
+      </w:r>
+      <w:r>
+        <w:br w:type="textWrapping"/>
+      </w:r>
+      <w:r>
+        <w:rPr>
+          <w:rStyle w:val="NormalTok"/>
+        </w:rPr>
+        <w:t xml:space="preserve">volest &lt;-</w:t>
+      </w:r>
+      <w:r>
+        <w:rPr>
+          <w:rStyle w:val="StringTok"/>
+        </w:rPr>
+        <w:t xml:space="preserve"> </w:t>
+      </w:r>
+      <w:r>
+        <w:rPr>
+          <w:rStyle w:val="KeywordTok"/>
+        </w:rPr>
+        <w:t xml:space="preserve">getVol</w:t>
+      </w:r>
+      <w:r>
+        <w:rPr>
+          <w:rStyle w:val="NormalTok"/>
+        </w:rPr>
+        <w:t xml:space="preserve">(</w:t>
+      </w:r>
+      <w:r>
+        <w:rPr>
+          <w:rStyle w:val="DecValTok"/>
+        </w:rPr>
+        <w:t xml:space="preserve">10</w:t>
+      </w:r>
+      <w:r>
+        <w:rPr>
+          <w:rStyle w:val="NormalTok"/>
+        </w:rPr>
+        <w:t xml:space="preserve">,SNPret)</w:t>
+      </w:r>
+      <w:r>
+        <w:br w:type="textWrapping"/>
+      </w:r>
+      <w:r>
+        <w:br w:type="textWrapping"/>
+      </w:r>
+      <w:r>
+        <w:rPr>
+          <w:rStyle w:val="CommentTok"/>
+        </w:rPr>
+        <w:t xml:space="preserve"># TODO: call getVol function with the parameters: 30,SNPret</w:t>
+      </w:r>
+      <w:r>
+        <w:br w:type="textWrapping"/>
+      </w:r>
+      <w:r>
+        <w:rPr>
+          <w:rStyle w:val="NormalTok"/>
+        </w:rPr>
+        <w:t xml:space="preserve">volest2 &lt;-</w:t>
+      </w:r>
+      <w:r>
+        <w:rPr>
+          <w:rStyle w:val="StringTok"/>
+        </w:rPr>
+        <w:t xml:space="preserve"> </w:t>
+      </w:r>
+      <w:r>
+        <w:rPr>
+          <w:rStyle w:val="KeywordTok"/>
+        </w:rPr>
+        <w:t xml:space="preserve">getVol</w:t>
+      </w:r>
+      <w:r>
+        <w:rPr>
+          <w:rStyle w:val="NormalTok"/>
+        </w:rPr>
+        <w:t xml:space="preserve">(</w:t>
+      </w:r>
+      <w:r>
+        <w:rPr>
+          <w:rStyle w:val="DecValTok"/>
+        </w:rPr>
+        <w:t xml:space="preserve">30</w:t>
+      </w:r>
+      <w:r>
+        <w:rPr>
+          <w:rStyle w:val="NormalTok"/>
+        </w:rPr>
+        <w:t xml:space="preserve">,SNPret)</w:t>
+      </w:r>
+      <w:r>
+        <w:br w:type="textWrapping"/>
+      </w:r>
+      <w:r>
+        <w:br w:type="textWrapping"/>
+      </w:r>
+      <w:r>
+        <w:rPr>
+          <w:rStyle w:val="CommentTok"/>
+        </w:rPr>
+        <w:t xml:space="preserve"># TODO: call getVol function with the parameters: 100,SNPret</w:t>
+      </w:r>
+      <w:r>
+        <w:br w:type="textWrapping"/>
+      </w:r>
+      <w:r>
+        <w:rPr>
+          <w:rStyle w:val="NormalTok"/>
+        </w:rPr>
+        <w:t xml:space="preserve">volest3 &lt;-</w:t>
+      </w:r>
+      <w:r>
+        <w:rPr>
+          <w:rStyle w:val="StringTok"/>
+        </w:rPr>
+        <w:t xml:space="preserve"> </w:t>
+      </w:r>
+      <w:r>
+        <w:rPr>
+          <w:rStyle w:val="KeywordTok"/>
+        </w:rPr>
+        <w:t xml:space="preserve">getVol</w:t>
+      </w:r>
+      <w:r>
+        <w:rPr>
+          <w:rStyle w:val="NormalTok"/>
+        </w:rPr>
+        <w:t xml:space="preserve">(</w:t>
+      </w:r>
+      <w:r>
+        <w:rPr>
+          <w:rStyle w:val="DecValTok"/>
+        </w:rPr>
+        <w:t xml:space="preserve">100</w:t>
+      </w:r>
+      <w:r>
+        <w:rPr>
+          <w:rStyle w:val="NormalTok"/>
+        </w:rPr>
+        <w:t xml:space="preserve">,SNPret)</w:t>
+      </w:r>
+      <w:r>
+        <w:br w:type="textWrapping"/>
+      </w:r>
+      <w:r>
+        <w:br w:type="textWrapping"/>
+      </w:r>
+      <w:r>
+        <w:rPr>
+          <w:rStyle w:val="CommentTok"/>
+        </w:rPr>
+        <w:t xml:space="preserve"># Plot the results, overlaying the volatility curves on the data, just as was done in the S&amp;P example.</w:t>
+      </w:r>
+      <w:r>
+        <w:br w:type="textWrapping"/>
+      </w:r>
+      <w:r>
+        <w:rPr>
+          <w:rStyle w:val="KeywordTok"/>
+        </w:rPr>
+        <w:t xml:space="preserve">plot</w:t>
+      </w:r>
+      <w:r>
+        <w:rPr>
+          <w:rStyle w:val="NormalTok"/>
+        </w:rPr>
+        <w:t xml:space="preserve">(volest,</w:t>
+      </w:r>
+      <w:r>
+        <w:rPr>
+          <w:rStyle w:val="DataTypeTok"/>
+        </w:rPr>
+        <w:t xml:space="preserve">type=</w:t>
+      </w:r>
+      <w:r>
+        <w:rPr>
+          <w:rStyle w:val="StringTok"/>
+        </w:rPr>
+        <w:t xml:space="preserve">"l"</w:t>
+      </w:r>
+      <w:r>
+        <w:rPr>
+          <w:rStyle w:val="NormalTok"/>
+        </w:rPr>
+        <w:t xml:space="preserve">)</w:t>
+      </w:r>
+      <w:r>
+        <w:br w:type="textWrapping"/>
+      </w:r>
+      <w:r>
+        <w:br w:type="textWrapping"/>
+      </w:r>
+      <w:r>
+        <w:rPr>
+          <w:rStyle w:val="CommentTok"/>
+        </w:rPr>
+        <w:t xml:space="preserve"># TODO: Add connected line segments for volest2 with the parameters: type="l",col="red"</w:t>
+      </w:r>
+      <w:r>
+        <w:br w:type="textWrapping"/>
+      </w:r>
+      <w:r>
+        <w:rPr>
+          <w:rStyle w:val="CommentTok"/>
+        </w:rPr>
+        <w:t xml:space="preserve"># hint: look at oilExerciseCode.R file at the live discussion</w:t>
+      </w:r>
+      <w:r>
+        <w:br w:type="textWrapping"/>
+      </w:r>
+      <w:r>
+        <w:rPr>
+          <w:rStyle w:val="KeywordTok"/>
+        </w:rPr>
+        <w:t xml:space="preserve">lines</w:t>
+      </w:r>
+      <w:r>
+        <w:rPr>
+          <w:rStyle w:val="NormalTok"/>
+        </w:rPr>
+        <w:t xml:space="preserve">(volest2, </w:t>
+      </w:r>
+      <w:r>
+        <w:rPr>
+          <w:rStyle w:val="DataTypeTok"/>
+        </w:rPr>
+        <w:t xml:space="preserve">col=</w:t>
+      </w:r>
+      <w:r>
+        <w:rPr>
+          <w:rStyle w:val="StringTok"/>
+        </w:rPr>
+        <w:t xml:space="preserve">"red"</w:t>
+      </w:r>
+      <w:r>
+        <w:rPr>
+          <w:rStyle w:val="NormalTok"/>
+        </w:rPr>
+        <w:t xml:space="preserve">, </w:t>
+      </w:r>
+      <w:r>
+        <w:rPr>
+          <w:rStyle w:val="DataTypeTok"/>
+        </w:rPr>
+        <w:t xml:space="preserve">type=</w:t>
+      </w:r>
+      <w:r>
+        <w:rPr>
+          <w:rStyle w:val="StringTok"/>
+        </w:rPr>
+        <w:t xml:space="preserve">"l"</w:t>
+      </w:r>
+      <w:r>
+        <w:rPr>
+          <w:rStyle w:val="NormalTok"/>
+        </w:rPr>
+        <w:t xml:space="preserve">)</w:t>
+      </w:r>
+      <w:r>
+        <w:br w:type="textWrapping"/>
+      </w:r>
+      <w:r>
+        <w:br w:type="textWrapping"/>
+      </w:r>
+      <w:r>
+        <w:rPr>
+          <w:rStyle w:val="CommentTok"/>
+        </w:rPr>
+        <w:t xml:space="preserve"># TODO: Add connected line segments for volest3 with the parameters: type="l",col="blue"</w:t>
+      </w:r>
+      <w:r>
+        <w:br w:type="textWrapping"/>
+      </w:r>
+      <w:r>
+        <w:rPr>
+          <w:rStyle w:val="KeywordTok"/>
+        </w:rPr>
+        <w:t xml:space="preserve">lines</w:t>
+      </w:r>
+      <w:r>
+        <w:rPr>
+          <w:rStyle w:val="NormalTok"/>
+        </w:rPr>
+        <w:t xml:space="preserve">(volest3, </w:t>
+      </w:r>
+      <w:r>
+        <w:rPr>
+          <w:rStyle w:val="DataTypeTok"/>
+        </w:rPr>
+        <w:t xml:space="preserve">col=</w:t>
+      </w:r>
+      <w:r>
+        <w:rPr>
+          <w:rStyle w:val="StringTok"/>
+        </w:rPr>
+        <w:t xml:space="preserve">"blue"</w:t>
+      </w:r>
+      <w:r>
+        <w:rPr>
+          <w:rStyle w:val="NormalTok"/>
+        </w:rPr>
+        <w:t xml:space="preserve">, </w:t>
+      </w:r>
+      <w:r>
+        <w:rPr>
+          <w:rStyle w:val="DataTypeTok"/>
+        </w:rPr>
+        <w:t xml:space="preserve">type=</w:t>
+      </w:r>
+      <w:r>
+        <w:rPr>
+          <w:rStyle w:val="StringTok"/>
+        </w:rPr>
+        <w:t xml:space="preserve">"l"</w:t>
+      </w:r>
+      <w:r>
+        <w:rPr>
+          <w:rStyle w:val="NormalTok"/>
+        </w:rPr>
+        <w:t xml:space="preserve">)</w:t>
       </w:r>
     </w:p>
     <w:p>
@@ -163,7 +763,7 @@
                     </pic:cNvPicPr>
                   </pic:nvPicPr>
                   <pic:blipFill>
-                    <a:blip r:embed="rId24"/>
+                    <a:blip r:embed="rId25"/>
                     <a:stretch>
                       <a:fillRect/>
                     </a:stretch>
@@ -190,6 +790,30 @@
         </w:drawing>
       </w:r>
     </w:p>
+    <w:p>
+      <w:pPr>
+        <w:pStyle w:val="Heading1"/>
+      </w:pPr>
+      <w:bookmarkStart w:id="26" w:name="discussion"/>
+      <w:bookmarkEnd w:id="26"/>
+      <w:r>
+        <w:t xml:space="preserve">Discussion</w:t>
+      </w:r>
+    </w:p>
+    <w:p>
+      <w:pPr>
+        <w:pStyle w:val="FirstParagraph"/>
+      </w:pPr>
+      <w:r>
+        <w:t xml:space="preserve">In the above plot we see that with 20 degrees of decay there is very little deviation. However, for decay of 30</w:t>
+      </w:r>
+      <w:r>
+        <w:t xml:space="preserve"> </w:t>
+      </w:r>
+      <w:r>
+        <w:t xml:space="preserve">the blue line leads the index by a certain amount ....</w:t>
+      </w:r>
+    </w:p>
     <w:sectPr/>
   </w:body>
 </w:document>
@@ -298,7 +922,7 @@
     </w:lvl>
   </w:abstractNum>
   <w:abstractNum w:abstractNumId="990">
-    <w:nsid w:val="7090faf9"/>
+    <w:nsid w:val="1b391c25"/>
     <w:multiLevelType w:val="multilevel"/>
     <w:lvl w:ilvl="0">
       <w:numFmt w:val="bullet"/>

</xml_diff>